<commit_message>
re-submitted version + updated changelog
</commit_message>
<xml_diff>
--- a/manuscripts/weis/ResponseToReviewers.docx
+++ b/manuscripts/weis/ResponseToReviewers.docx
@@ -302,42 +302,36 @@
       </w:r>
       <w:r>
         <w:rPr>
-          <w:highlight w:val="red"/>
           <w:lang w:val="fr-FR"/>
         </w:rPr>
         <w:t>We have added a paragra</w:t>
       </w:r>
       <w:r>
         <w:rPr>
-          <w:highlight w:val="red"/>
           <w:lang w:val="fr-FR"/>
         </w:rPr>
         <w:t>ph commenting on the fact that</w:t>
       </w:r>
       <w:r>
         <w:rPr>
-          <w:highlight w:val="red"/>
           <w:lang w:val="fr-FR"/>
         </w:rPr>
         <w:t xml:space="preserve"> Figure 1B </w:t>
       </w:r>
       <w:r>
         <w:rPr>
-          <w:highlight w:val="red"/>
           <w:lang w:val="fr-FR"/>
         </w:rPr>
         <w:t>is a statistical average decay, and some programs depart from this aver</w:t>
       </w:r>
       <w:r>
         <w:rPr>
-          <w:highlight w:val="red"/>
           <w:lang w:val="fr-FR"/>
         </w:rPr>
         <w:t>a</w:t>
       </w:r>
       <w:r>
         <w:rPr>
-          <w:highlight w:val="red"/>
           <w:lang w:val="fr-FR"/>
         </w:rPr>
         <w:t xml:space="preserve">ge and outperform (resp. </w:t>
@@ -345,14 +339,12 @@
       <w:r>
         <w:rPr>
           <w:rFonts w:hint="eastAsia"/>
-          <w:highlight w:val="red"/>
           <w:lang w:val="fr-FR"/>
         </w:rPr>
         <w:t>u</w:t>
       </w:r>
       <w:r>
         <w:rPr>
-          <w:highlight w:val="red"/>
           <w:lang w:val="fr-FR"/>
         </w:rPr>
         <w:t>nderperform) the baseline.</w:t>
@@ -386,11 +378,12 @@
       </w:r>
       <w:r>
         <w:rPr>
-          <w:highlight w:val="red"/>
           <w:lang w:val="fr-FR"/>
         </w:rPr>
         <w:t>We have changed our description accordingly</w:t>
       </w:r>
+      <w:bookmarkStart w:id="0" w:name="_GoBack"/>
+      <w:bookmarkEnd w:id="0"/>
     </w:p>
     <w:p>
       <w:pPr>
@@ -641,7 +634,6 @@
       </w:r>
       <w:r>
         <w:rPr>
-          <w:highlight w:val="red"/>
           <w:lang w:val="fr-FR"/>
         </w:rPr>
         <w:t>We have nevertheless added a paragraph in the discussion covering this aspect.</w:t>
@@ -2634,8 +2626,6 @@
         </w:rPr>
         <w:t>h they most surely play a role.</w:t>
       </w:r>
-      <w:bookmarkStart w:id="0" w:name="_GoBack"/>
-      <w:bookmarkEnd w:id="0"/>
     </w:p>
     <w:p>
       <w:pPr>

</xml_diff>